<commit_message>
`Updated codebase with various changes to UI components, Firebase integration, and feature additions.`
</commit_message>
<xml_diff>
--- a/UAE_Car_Wash_Platform_Final_Brief.docx
+++ b/UAE_Car_Wash_Platform_Final_Brief.docx
@@ -287,41 +287,68 @@
       </w:r>
       <w:r>
         <w:br/>
-        <w:t>- Worker Management: Add/Edit, Toggle Availability</w:t>
+        <w:t xml:space="preserve">- </w:t>
+      </w:r>
+      <w:r>
+        <w:rPr>
+          <w:strike/>
+        </w:rPr>
+        <w:t>Worker Management: Add/Edit, Toggle Availability</w:t>
       </w:r>
       <w:r>
         <w:br/>
-        <w:t>- Live Worker Map with Ping Status</w:t>
+        <w:t xml:space="preserve">- </w:t>
+      </w:r>
+      <w:r>
+        <w:rPr>
+          <w:strike/>
+        </w:rPr>
+        <w:t>Live Worker Map with Ping Status</w:t>
+      </w:r>
+      <w:r>
+        <w:rPr>
+          <w:strike/>
+        </w:rPr>
+        <w:br/>
+      </w:r>
+      <w:r>
+        <w:t>- Dis</w:t>
+      </w:r>
+      <w:bookmarkStart w:id="0" w:name="_GoBack"/>
+      <w:bookmarkEnd w:id="0"/>
+      <w:r>
+        <w:t>patch Panel: Drag and Drop or Auto-Assign</w:t>
       </w:r>
       <w:r>
         <w:br/>
-        <w:t>- Dispatch Panel: Drag and Drop or Auto-Assign</w:t>
+        <w:t xml:space="preserve">- </w:t>
+      </w:r>
+      <w:r>
+        <w:rPr>
+          <w:strike/>
+        </w:rPr>
+        <w:t>Route Replay for GPS History</w:t>
       </w:r>
       <w:r>
         <w:br/>
-        <w:t>- Route Replay for GPS History</w:t>
+        <w:t xml:space="preserve">- </w:t>
+      </w:r>
+      <w:r>
+        <w:rPr>
+          <w:strike/>
+        </w:rPr>
+        <w:t xml:space="preserve">Category Manager – Add/Edit Main Category </w:t>
       </w:r>
       <w:r>
         <w:br/>
-        <w:t xml:space="preserve">- Category Manager – Add/Edit Main Category </w:t>
-      </w:r>
-      <w:r>
-        <w:br/>
-      </w:r>
-      <w:r>
         <w:t xml:space="preserve">- </w:t>
       </w:r>
       <w:r>
-        <w:t>Service</w:t>
+        <w:rPr>
+          <w:strike/>
+        </w:rPr>
+        <w:t>Service Manager – Add/Edit Main Service</w:t>
       </w:r>
-      <w:r>
-        <w:t xml:space="preserve"> Manager – Add/Edit Main </w:t>
-      </w:r>
-      <w:r>
-        <w:t>Service</w:t>
-      </w:r>
-      <w:bookmarkStart w:id="0" w:name="_GoBack"/>
-      <w:bookmarkEnd w:id="0"/>
       <w:r>
         <w:br/>
         <w:t xml:space="preserve">- </w:t>
@@ -329,6 +356,7 @@
       <w:r>
         <w:rPr>
           <w:b/>
+          <w:strike/>
         </w:rPr>
         <w:t>Product Library – Add Products with Image, Price, and Assign to Services</w:t>
       </w:r>
@@ -339,10 +367,14 @@
       <w:r>
         <w:rPr>
           <w:b/>
+          <w:strike/>
         </w:rPr>
         <w:t>Coupon Manager – Create Flat/Percent Discounts, Usage Limits</w:t>
       </w:r>
       <w:r>
+        <w:rPr>
+          <w:strike/>
+        </w:rPr>
         <w:t xml:space="preserve"> </w:t>
       </w:r>
       <w:r>
@@ -352,12 +384,24 @@
       <w:r>
         <w:rPr>
           <w:b/>
+          <w:strike/>
         </w:rPr>
         <w:t>Ad Manager – Upload Banners, Target by Language/Nationality</w:t>
       </w:r>
       <w:r>
+        <w:rPr>
+          <w:strike/>
+        </w:rPr>
         <w:br/>
-        <w:t>- Pricing Settings: Base, Add-on, Delivery Fees</w:t>
+      </w:r>
+      <w:r>
+        <w:t xml:space="preserve">- </w:t>
+      </w:r>
+      <w:r>
+        <w:rPr>
+          <w:strike/>
+        </w:rPr>
+        <w:t>Pricing Settings: Base, Add-on, Delivery Fees</w:t>
       </w:r>
       <w:r>
         <w:br/>
@@ -365,7 +409,13 @@
       </w:r>
       <w:r>
         <w:br/>
-        <w:t>- Feedback Viewer – Customer Ratings &amp; Comments</w:t>
+        <w:t xml:space="preserve">- </w:t>
+      </w:r>
+      <w:r>
+        <w:rPr>
+          <w:strike/>
+        </w:rPr>
+        <w:t>Feedback Viewer – Customer Ratings &amp; Comments</w:t>
       </w:r>
     </w:p>
     <w:p>
@@ -399,7 +449,7 @@
     </w:p>
     <w:p>
       <w:r>
-        <w:t>- Stripe (Global) – Apple Pay, Google Pay, Recurring Billing</w:t>
+        <w:t xml:space="preserve">- Stripe (Global) </w:t>
       </w:r>
       <w:r>
         <w:br/>
@@ -13082,7 +13132,7 @@
 </file>
 
 <file path=customXml/itemProps1.xml><?xml version="1.0" encoding="utf-8"?>
-<ds:datastoreItem xmlns:ds="http://schemas.openxmlformats.org/officeDocument/2006/customXml" ds:itemID="{56719D06-CED9-4DC0-97AE-9DEF733A79B4}">
+<ds:datastoreItem xmlns:ds="http://schemas.openxmlformats.org/officeDocument/2006/customXml" ds:itemID="{12ECD150-AC0F-4125-BBF3-A2E7BDEDB38E}">
   <ds:schemaRefs>
     <ds:schemaRef ds:uri="http://schemas.openxmlformats.org/officeDocument/2006/bibliography"/>
   </ds:schemaRefs>

</xml_diff>